<commit_message>
started with ds questions
</commit_message>
<xml_diff>
--- a/Notes/InterviewQuestions/DS Interview Questions.docx
+++ b/Notes/InterviewQuestions/DS Interview Questions.docx
@@ -67,21 +67,7 @@
           <w:sz w:val="16"/>
           <w:szCs w:val="16"/>
         </w:rPr>
-        <w:t xml:space="preserve">Step </w:t>
-      </w:r>
-      <w:r>
-        <w:rPr>
-          <w:sz w:val="16"/>
-          <w:szCs w:val="16"/>
-        </w:rPr>
-        <w:t>1:</w:t>
-      </w:r>
-      <w:r>
-        <w:rPr>
-          <w:sz w:val="16"/>
-          <w:szCs w:val="16"/>
-        </w:rPr>
-        <w:t xml:space="preserve"> Let there be two counters – left and right. left will be pointing at the beginning and right will be pointing at the end of </w:t>
+        <w:t xml:space="preserve">Step 1: Let there be two counters – left and right. left will be pointing at the beginning and right will be pointing at the end of </w:t>
       </w:r>
       <w:proofErr w:type="spellStart"/>
       <w:r>
@@ -113,21 +99,7 @@
           <w:sz w:val="16"/>
           <w:szCs w:val="16"/>
         </w:rPr>
-        <w:t xml:space="preserve">Step </w:t>
-      </w:r>
-      <w:r>
-        <w:rPr>
-          <w:sz w:val="16"/>
-          <w:szCs w:val="16"/>
-        </w:rPr>
-        <w:t>2:</w:t>
-      </w:r>
-      <w:r>
-        <w:rPr>
-          <w:sz w:val="16"/>
-          <w:szCs w:val="16"/>
-        </w:rPr>
-        <w:t xml:space="preserve"> If </w:t>
+        <w:t xml:space="preserve">Step 2: If </w:t>
       </w:r>
       <w:proofErr w:type="spellStart"/>
       <w:r>
@@ -191,21 +163,7 @@
           <w:sz w:val="16"/>
           <w:szCs w:val="16"/>
         </w:rPr>
-        <w:t xml:space="preserve">Step </w:t>
-      </w:r>
-      <w:r>
-        <w:rPr>
-          <w:sz w:val="16"/>
-          <w:szCs w:val="16"/>
-        </w:rPr>
-        <w:t>3:</w:t>
-      </w:r>
-      <w:r>
-        <w:rPr>
-          <w:sz w:val="16"/>
-          <w:szCs w:val="16"/>
-        </w:rPr>
-        <w:t xml:space="preserve"> If </w:t>
+        <w:t xml:space="preserve">Step 3: If </w:t>
       </w:r>
       <w:proofErr w:type="spellStart"/>
       <w:r>
@@ -237,21 +195,7 @@
           <w:sz w:val="16"/>
           <w:szCs w:val="16"/>
         </w:rPr>
-        <w:t xml:space="preserve">Step </w:t>
-      </w:r>
-      <w:r>
-        <w:rPr>
-          <w:sz w:val="16"/>
-          <w:szCs w:val="16"/>
-        </w:rPr>
-        <w:t>4:</w:t>
-      </w:r>
-      <w:r>
-        <w:rPr>
-          <w:sz w:val="16"/>
-          <w:szCs w:val="16"/>
-        </w:rPr>
-        <w:t xml:space="preserve"> Follow step 2 and step 3 until left &lt; right. At the end, you will get sorted array.</w:t>
+        <w:t>Step 4: Follow step 2 and step 3 until left &lt; right. At the end, you will get sorted array.</w:t>
       </w:r>
     </w:p>
     <w:p>
@@ -2321,14 +2265,7 @@
           <w:sz w:val="16"/>
           <w:szCs w:val="16"/>
         </w:rPr>
-        <w:t>So,</w:t>
-      </w:r>
-      <w:r>
-        <w:rPr>
-          <w:sz w:val="16"/>
-          <w:szCs w:val="16"/>
-        </w:rPr>
-        <w:t xml:space="preserve"> we traverse the list, whenever we find an element that is out of order, we move it to the front of the linked list.</w:t>
+        <w:t>So, we traverse the list, whenever we find an element that is out of order, we move it to the front of the linked list.</w:t>
       </w:r>
     </w:p>
     <w:p>
@@ -3331,6 +3268,532 @@
           <w:szCs w:val="16"/>
         </w:rPr>
       </w:pPr>
+    </w:p>
+    <w:p>
+      <w:pPr>
+        <w:pStyle w:val="NoSpacing"/>
+        <w:rPr>
+          <w:b/>
+          <w:bCs/>
+          <w:sz w:val="16"/>
+          <w:szCs w:val="16"/>
+        </w:rPr>
+      </w:pPr>
+      <w:r>
+        <w:rPr>
+          <w:b/>
+          <w:bCs/>
+          <w:sz w:val="16"/>
+          <w:szCs w:val="16"/>
+        </w:rPr>
+        <w:lastRenderedPageBreak/>
+        <w:t xml:space="preserve">3- </w:t>
+      </w:r>
+      <w:r>
+        <w:rPr>
+          <w:b/>
+          <w:bCs/>
+          <w:sz w:val="16"/>
+          <w:szCs w:val="16"/>
+        </w:rPr>
+        <w:t xml:space="preserve">Find the fractional (or n/k – </w:t>
+      </w:r>
+      <w:proofErr w:type="spellStart"/>
+      <w:r>
+        <w:rPr>
+          <w:b/>
+          <w:bCs/>
+          <w:sz w:val="16"/>
+          <w:szCs w:val="16"/>
+        </w:rPr>
+        <w:t>th</w:t>
+      </w:r>
+      <w:proofErr w:type="spellEnd"/>
+      <w:r>
+        <w:rPr>
+          <w:b/>
+          <w:bCs/>
+          <w:sz w:val="16"/>
+          <w:szCs w:val="16"/>
+        </w:rPr>
+        <w:t>) node in linked list</w:t>
+      </w:r>
+    </w:p>
+    <w:p>
+      <w:pPr>
+        <w:pStyle w:val="NoSpacing"/>
+        <w:rPr>
+          <w:sz w:val="16"/>
+          <w:szCs w:val="16"/>
+        </w:rPr>
+      </w:pPr>
+      <w:r>
+        <w:rPr>
+          <w:sz w:val="16"/>
+          <w:szCs w:val="16"/>
+        </w:rPr>
+        <w:drawing>
+          <wp:inline distT="0" distB="0" distL="0" distR="0" wp14:anchorId="5066B7FF" wp14:editId="0FAD88DB">
+            <wp:extent cx="5493032" cy="2362321"/>
+            <wp:effectExtent l="0" t="0" r="0" b="0"/>
+            <wp:docPr id="1" name="Picture 1"/>
+            <wp:cNvGraphicFramePr>
+              <a:graphicFrameLocks xmlns:a="http://schemas.openxmlformats.org/drawingml/2006/main" noChangeAspect="1"/>
+            </wp:cNvGraphicFramePr>
+            <a:graphic xmlns:a="http://schemas.openxmlformats.org/drawingml/2006/main">
+              <a:graphicData uri="http://schemas.openxmlformats.org/drawingml/2006/picture">
+                <pic:pic xmlns:pic="http://schemas.openxmlformats.org/drawingml/2006/picture">
+                  <pic:nvPicPr>
+                    <pic:cNvPr id="1" name=""/>
+                    <pic:cNvPicPr/>
+                  </pic:nvPicPr>
+                  <pic:blipFill>
+                    <a:blip r:embed="rId5"/>
+                    <a:stretch>
+                      <a:fillRect/>
+                    </a:stretch>
+                  </pic:blipFill>
+                  <pic:spPr>
+                    <a:xfrm>
+                      <a:off x="0" y="0"/>
+                      <a:ext cx="5493032" cy="2362321"/>
+                    </a:xfrm>
+                    <a:prstGeom prst="rect">
+                      <a:avLst/>
+                    </a:prstGeom>
+                  </pic:spPr>
+                </pic:pic>
+              </a:graphicData>
+            </a:graphic>
+          </wp:inline>
+        </w:drawing>
+      </w:r>
+    </w:p>
+    <w:p>
+      <w:pPr>
+        <w:pStyle w:val="NoSpacing"/>
+        <w:rPr>
+          <w:sz w:val="16"/>
+          <w:szCs w:val="16"/>
+        </w:rPr>
+      </w:pPr>
+    </w:p>
+    <w:p>
+      <w:pPr>
+        <w:pStyle w:val="NoSpacing"/>
+        <w:rPr>
+          <w:b/>
+          <w:bCs/>
+          <w:sz w:val="16"/>
+          <w:szCs w:val="16"/>
+        </w:rPr>
+      </w:pPr>
+      <w:r>
+        <w:rPr>
+          <w:b/>
+          <w:bCs/>
+          <w:sz w:val="16"/>
+          <w:szCs w:val="16"/>
+        </w:rPr>
+        <w:t xml:space="preserve">Solution: </w:t>
+      </w:r>
+    </w:p>
+    <w:p>
+      <w:pPr>
+        <w:pStyle w:val="NoSpacing"/>
+        <w:rPr>
+          <w:sz w:val="16"/>
+          <w:szCs w:val="16"/>
+        </w:rPr>
+      </w:pPr>
+    </w:p>
+    <w:p>
+      <w:pPr>
+        <w:pStyle w:val="NoSpacing"/>
+        <w:numPr>
+          <w:ilvl w:val="0"/>
+          <w:numId w:val="3"/>
+        </w:numPr>
+        <w:rPr>
+          <w:sz w:val="16"/>
+          <w:szCs w:val="16"/>
+        </w:rPr>
+      </w:pPr>
+      <w:r>
+        <w:rPr>
+          <w:sz w:val="16"/>
+          <w:szCs w:val="16"/>
+        </w:rPr>
+        <w:t xml:space="preserve">Take two pointers temp and </w:t>
+      </w:r>
+      <w:proofErr w:type="spellStart"/>
+      <w:r>
+        <w:rPr>
+          <w:sz w:val="16"/>
+          <w:szCs w:val="16"/>
+        </w:rPr>
+        <w:t>fractionalNode</w:t>
+      </w:r>
+      <w:proofErr w:type="spellEnd"/>
+      <w:r>
+        <w:rPr>
+          <w:sz w:val="16"/>
+          <w:szCs w:val="16"/>
+        </w:rPr>
+        <w:t xml:space="preserve"> and initialize them with null and head respectively.</w:t>
+      </w:r>
+    </w:p>
+    <w:p>
+      <w:pPr>
+        <w:pStyle w:val="NoSpacing"/>
+        <w:numPr>
+          <w:ilvl w:val="0"/>
+          <w:numId w:val="3"/>
+        </w:numPr>
+        <w:rPr>
+          <w:sz w:val="16"/>
+          <w:szCs w:val="16"/>
+        </w:rPr>
+      </w:pPr>
+      <w:r>
+        <w:rPr>
+          <w:sz w:val="16"/>
+          <w:szCs w:val="16"/>
+        </w:rPr>
+        <w:t xml:space="preserve">For every k </w:t>
+      </w:r>
+      <w:proofErr w:type="gramStart"/>
+      <w:r>
+        <w:rPr>
+          <w:sz w:val="16"/>
+          <w:szCs w:val="16"/>
+        </w:rPr>
+        <w:t>jumps</w:t>
+      </w:r>
+      <w:proofErr w:type="gramEnd"/>
+      <w:r>
+        <w:rPr>
+          <w:sz w:val="16"/>
+          <w:szCs w:val="16"/>
+        </w:rPr>
+        <w:t xml:space="preserve"> of the temp pointer, make one jump of the </w:t>
+      </w:r>
+      <w:proofErr w:type="spellStart"/>
+      <w:r>
+        <w:rPr>
+          <w:sz w:val="16"/>
+          <w:szCs w:val="16"/>
+        </w:rPr>
+        <w:t>fractionalNode</w:t>
+      </w:r>
+      <w:proofErr w:type="spellEnd"/>
+      <w:r>
+        <w:rPr>
+          <w:sz w:val="16"/>
+          <w:szCs w:val="16"/>
+        </w:rPr>
+        <w:t xml:space="preserve"> pointer.</w:t>
+      </w:r>
+    </w:p>
+    <w:p>
+      <w:pPr>
+        <w:pStyle w:val="NoSpacing"/>
+        <w:rPr>
+          <w:sz w:val="16"/>
+          <w:szCs w:val="16"/>
+        </w:rPr>
+      </w:pPr>
+    </w:p>
+    <w:p>
+      <w:pPr>
+        <w:pStyle w:val="NoSpacing"/>
+        <w:rPr>
+          <w:b/>
+          <w:bCs/>
+          <w:sz w:val="16"/>
+          <w:szCs w:val="16"/>
+        </w:rPr>
+      </w:pPr>
+      <w:r>
+        <w:rPr>
+          <w:b/>
+          <w:bCs/>
+          <w:sz w:val="16"/>
+          <w:szCs w:val="16"/>
+        </w:rPr>
+        <w:t>4- nth node from end</w:t>
+      </w:r>
+    </w:p>
+    <w:p>
+      <w:pPr>
+        <w:pStyle w:val="NoSpacing"/>
+        <w:rPr>
+          <w:b/>
+          <w:bCs/>
+          <w:sz w:val="16"/>
+          <w:szCs w:val="16"/>
+        </w:rPr>
+      </w:pPr>
+    </w:p>
+    <w:p>
+      <w:pPr>
+        <w:pStyle w:val="NoSpacing"/>
+        <w:numPr>
+          <w:ilvl w:val="0"/>
+          <w:numId w:val="4"/>
+        </w:numPr>
+        <w:rPr>
+          <w:sz w:val="16"/>
+          <w:szCs w:val="16"/>
+        </w:rPr>
+      </w:pPr>
+      <w:r>
+        <w:rPr>
+          <w:sz w:val="16"/>
+          <w:szCs w:val="16"/>
+        </w:rPr>
+        <w:t xml:space="preserve">Maintain two pointers – reference pointer and main pointer. </w:t>
+      </w:r>
+    </w:p>
+    <w:p>
+      <w:pPr>
+        <w:pStyle w:val="NoSpacing"/>
+        <w:numPr>
+          <w:ilvl w:val="0"/>
+          <w:numId w:val="4"/>
+        </w:numPr>
+        <w:rPr>
+          <w:sz w:val="16"/>
+          <w:szCs w:val="16"/>
+        </w:rPr>
+      </w:pPr>
+      <w:r>
+        <w:rPr>
+          <w:sz w:val="16"/>
+          <w:szCs w:val="16"/>
+        </w:rPr>
+        <w:t xml:space="preserve">Initialize both reference and main pointers to head. </w:t>
+      </w:r>
+    </w:p>
+    <w:p>
+      <w:pPr>
+        <w:pStyle w:val="NoSpacing"/>
+        <w:numPr>
+          <w:ilvl w:val="0"/>
+          <w:numId w:val="4"/>
+        </w:numPr>
+        <w:rPr>
+          <w:sz w:val="16"/>
+          <w:szCs w:val="16"/>
+        </w:rPr>
+      </w:pPr>
+      <w:r>
+        <w:rPr>
+          <w:sz w:val="16"/>
+          <w:szCs w:val="16"/>
+        </w:rPr>
+        <w:t xml:space="preserve">First, move the reference pointer to n nodes from head. </w:t>
+      </w:r>
+    </w:p>
+    <w:p>
+      <w:pPr>
+        <w:pStyle w:val="NoSpacing"/>
+        <w:numPr>
+          <w:ilvl w:val="0"/>
+          <w:numId w:val="4"/>
+        </w:numPr>
+        <w:rPr>
+          <w:sz w:val="16"/>
+          <w:szCs w:val="16"/>
+        </w:rPr>
+      </w:pPr>
+      <w:r>
+        <w:rPr>
+          <w:sz w:val="16"/>
+          <w:szCs w:val="16"/>
+        </w:rPr>
+        <w:t xml:space="preserve">Now move both pointers one by one until the reference pointer reaches the end. </w:t>
+      </w:r>
+    </w:p>
+    <w:p>
+      <w:pPr>
+        <w:pStyle w:val="NoSpacing"/>
+        <w:numPr>
+          <w:ilvl w:val="0"/>
+          <w:numId w:val="4"/>
+        </w:numPr>
+        <w:rPr>
+          <w:sz w:val="16"/>
+          <w:szCs w:val="16"/>
+        </w:rPr>
+      </w:pPr>
+      <w:r>
+        <w:rPr>
+          <w:sz w:val="16"/>
+          <w:szCs w:val="16"/>
+        </w:rPr>
+        <w:t xml:space="preserve">Now the main pointer will point to nth node from the end. </w:t>
+      </w:r>
+    </w:p>
+    <w:p>
+      <w:pPr>
+        <w:pStyle w:val="NoSpacing"/>
+        <w:numPr>
+          <w:ilvl w:val="0"/>
+          <w:numId w:val="4"/>
+        </w:numPr>
+        <w:rPr>
+          <w:sz w:val="16"/>
+          <w:szCs w:val="16"/>
+        </w:rPr>
+      </w:pPr>
+      <w:r>
+        <w:rPr>
+          <w:sz w:val="16"/>
+          <w:szCs w:val="16"/>
+        </w:rPr>
+        <w:t>Return the main pointer.</w:t>
+      </w:r>
+    </w:p>
+    <w:p>
+      <w:pPr>
+        <w:pStyle w:val="NoSpacing"/>
+        <w:rPr>
+          <w:sz w:val="16"/>
+          <w:szCs w:val="16"/>
+        </w:rPr>
+      </w:pPr>
+      <w:r>
+        <w:rPr>
+          <w:noProof/>
+        </w:rPr>
+        <w:drawing>
+          <wp:inline distT="0" distB="0" distL="0" distR="0" wp14:anchorId="706C0F88" wp14:editId="41D2475E">
+            <wp:extent cx="2533650" cy="2805654"/>
+            <wp:effectExtent l="0" t="0" r="0" b="0"/>
+            <wp:docPr id="2" name="Picture 2"/>
+            <wp:cNvGraphicFramePr>
+              <a:graphicFrameLocks xmlns:a="http://schemas.openxmlformats.org/drawingml/2006/main" noChangeAspect="1"/>
+            </wp:cNvGraphicFramePr>
+            <a:graphic xmlns:a="http://schemas.openxmlformats.org/drawingml/2006/main">
+              <a:graphicData uri="http://schemas.openxmlformats.org/drawingml/2006/picture">
+                <pic:pic xmlns:pic="http://schemas.openxmlformats.org/drawingml/2006/picture">
+                  <pic:nvPicPr>
+                    <pic:cNvPr id="0" name="Picture 1"/>
+                    <pic:cNvPicPr>
+                      <a:picLocks noChangeAspect="1" noChangeArrowheads="1"/>
+                    </pic:cNvPicPr>
+                  </pic:nvPicPr>
+                  <pic:blipFill>
+                    <a:blip r:embed="rId6" cstate="print">
+                      <a:extLst>
+                        <a:ext uri="{28A0092B-C50C-407E-A947-70E740481C1C}">
+                          <a14:useLocalDpi xmlns:a14="http://schemas.microsoft.com/office/drawing/2010/main" val="0"/>
+                        </a:ext>
+                      </a:extLst>
+                    </a:blip>
+                    <a:srcRect/>
+                    <a:stretch>
+                      <a:fillRect/>
+                    </a:stretch>
+                  </pic:blipFill>
+                  <pic:spPr bwMode="auto">
+                    <a:xfrm>
+                      <a:off x="0" y="0"/>
+                      <a:ext cx="2543213" cy="2816244"/>
+                    </a:xfrm>
+                    <a:prstGeom prst="rect">
+                      <a:avLst/>
+                    </a:prstGeom>
+                    <a:noFill/>
+                    <a:ln>
+                      <a:noFill/>
+                    </a:ln>
+                  </pic:spPr>
+                </pic:pic>
+              </a:graphicData>
+            </a:graphic>
+          </wp:inline>
+        </w:drawing>
+      </w:r>
+    </w:p>
+    <w:p>
+      <w:pPr>
+        <w:pStyle w:val="NoSpacing"/>
+        <w:rPr>
+          <w:sz w:val="16"/>
+          <w:szCs w:val="16"/>
+        </w:rPr>
+      </w:pPr>
+    </w:p>
+    <w:p>
+      <w:pPr>
+        <w:pStyle w:val="NoSpacing"/>
+        <w:rPr>
+          <w:b/>
+          <w:bCs/>
+          <w:sz w:val="16"/>
+          <w:szCs w:val="16"/>
+        </w:rPr>
+      </w:pPr>
+      <w:r>
+        <w:rPr>
+          <w:b/>
+          <w:bCs/>
+          <w:sz w:val="16"/>
+          <w:szCs w:val="16"/>
+        </w:rPr>
+        <w:t xml:space="preserve">5- </w:t>
+      </w:r>
+      <w:r>
+        <w:rPr>
+          <w:b/>
+          <w:bCs/>
+          <w:sz w:val="16"/>
+          <w:szCs w:val="16"/>
+        </w:rPr>
+        <w:t>Sort array on frequency</w:t>
+      </w:r>
+    </w:p>
+    <w:p>
+      <w:pPr>
+        <w:pStyle w:val="NoSpacing"/>
+        <w:numPr>
+          <w:ilvl w:val="0"/>
+          <w:numId w:val="5"/>
+        </w:numPr>
+        <w:rPr>
+          <w:sz w:val="16"/>
+          <w:szCs w:val="16"/>
+        </w:rPr>
+      </w:pPr>
+      <w:r>
+        <w:rPr>
+          <w:sz w:val="16"/>
+          <w:szCs w:val="16"/>
+        </w:rPr>
+        <w:t>Iterate over array, maintain HashMap that maintains count of numbers present in array.</w:t>
+      </w:r>
+    </w:p>
+    <w:p>
+      <w:pPr>
+        <w:pStyle w:val="NoSpacing"/>
+        <w:numPr>
+          <w:ilvl w:val="0"/>
+          <w:numId w:val="5"/>
+        </w:numPr>
+        <w:rPr>
+          <w:sz w:val="16"/>
+          <w:szCs w:val="16"/>
+        </w:rPr>
+      </w:pPr>
+      <w:r>
+        <w:rPr>
+          <w:sz w:val="16"/>
+          <w:szCs w:val="16"/>
+        </w:rPr>
+        <w:t>Sort based on the count.</w:t>
+      </w:r>
     </w:p>
     <w:p>
       <w:pPr>
@@ -3467,6 +3930,92 @@
     </w:lvl>
   </w:abstractNum>
   <w:abstractNum w:abstractNumId="1" w15:restartNumberingAfterBreak="0">
+    <w:nsid w:val="15CF532A"/>
+    <w:multiLevelType w:val="hybridMultilevel"/>
+    <w:tmpl w:val="8CD0944E"/>
+    <w:lvl w:ilvl="0" w:tplc="4009000F">
+      <w:start w:val="1"/>
+      <w:numFmt w:val="decimal"/>
+      <w:lvlText w:val="%1."/>
+      <w:lvlJc w:val="left"/>
+      <w:pPr>
+        <w:ind w:left="720" w:hanging="360"/>
+      </w:pPr>
+    </w:lvl>
+    <w:lvl w:ilvl="1" w:tplc="40090019" w:tentative="1">
+      <w:start w:val="1"/>
+      <w:numFmt w:val="lowerLetter"/>
+      <w:lvlText w:val="%2."/>
+      <w:lvlJc w:val="left"/>
+      <w:pPr>
+        <w:ind w:left="1440" w:hanging="360"/>
+      </w:pPr>
+    </w:lvl>
+    <w:lvl w:ilvl="2" w:tplc="4009001B" w:tentative="1">
+      <w:start w:val="1"/>
+      <w:numFmt w:val="lowerRoman"/>
+      <w:lvlText w:val="%3."/>
+      <w:lvlJc w:val="right"/>
+      <w:pPr>
+        <w:ind w:left="2160" w:hanging="180"/>
+      </w:pPr>
+    </w:lvl>
+    <w:lvl w:ilvl="3" w:tplc="4009000F" w:tentative="1">
+      <w:start w:val="1"/>
+      <w:numFmt w:val="decimal"/>
+      <w:lvlText w:val="%4."/>
+      <w:lvlJc w:val="left"/>
+      <w:pPr>
+        <w:ind w:left="2880" w:hanging="360"/>
+      </w:pPr>
+    </w:lvl>
+    <w:lvl w:ilvl="4" w:tplc="40090019" w:tentative="1">
+      <w:start w:val="1"/>
+      <w:numFmt w:val="lowerLetter"/>
+      <w:lvlText w:val="%5."/>
+      <w:lvlJc w:val="left"/>
+      <w:pPr>
+        <w:ind w:left="3600" w:hanging="360"/>
+      </w:pPr>
+    </w:lvl>
+    <w:lvl w:ilvl="5" w:tplc="4009001B" w:tentative="1">
+      <w:start w:val="1"/>
+      <w:numFmt w:val="lowerRoman"/>
+      <w:lvlText w:val="%6."/>
+      <w:lvlJc w:val="right"/>
+      <w:pPr>
+        <w:ind w:left="4320" w:hanging="180"/>
+      </w:pPr>
+    </w:lvl>
+    <w:lvl w:ilvl="6" w:tplc="4009000F" w:tentative="1">
+      <w:start w:val="1"/>
+      <w:numFmt w:val="decimal"/>
+      <w:lvlText w:val="%7."/>
+      <w:lvlJc w:val="left"/>
+      <w:pPr>
+        <w:ind w:left="5040" w:hanging="360"/>
+      </w:pPr>
+    </w:lvl>
+    <w:lvl w:ilvl="7" w:tplc="40090019" w:tentative="1">
+      <w:start w:val="1"/>
+      <w:numFmt w:val="lowerLetter"/>
+      <w:lvlText w:val="%8."/>
+      <w:lvlJc w:val="left"/>
+      <w:pPr>
+        <w:ind w:left="5760" w:hanging="360"/>
+      </w:pPr>
+    </w:lvl>
+    <w:lvl w:ilvl="8" w:tplc="4009001B" w:tentative="1">
+      <w:start w:val="1"/>
+      <w:numFmt w:val="lowerRoman"/>
+      <w:lvlText w:val="%9."/>
+      <w:lvlJc w:val="right"/>
+      <w:pPr>
+        <w:ind w:left="6480" w:hanging="180"/>
+      </w:pPr>
+    </w:lvl>
+  </w:abstractNum>
+  <w:abstractNum w:abstractNumId="2" w15:restartNumberingAfterBreak="0">
     <w:nsid w:val="2EE00260"/>
     <w:multiLevelType w:val="hybridMultilevel"/>
     <w:tmpl w:val="705C0AD2"/>
@@ -3555,11 +4104,219 @@
       </w:pPr>
     </w:lvl>
   </w:abstractNum>
+  <w:abstractNum w:abstractNumId="3" w15:restartNumberingAfterBreak="0">
+    <w:nsid w:val="34253C7B"/>
+    <w:multiLevelType w:val="hybridMultilevel"/>
+    <w:tmpl w:val="ECECAC26"/>
+    <w:lvl w:ilvl="0" w:tplc="4009000F">
+      <w:start w:val="1"/>
+      <w:numFmt w:val="decimal"/>
+      <w:lvlText w:val="%1."/>
+      <w:lvlJc w:val="left"/>
+      <w:pPr>
+        <w:ind w:left="720" w:hanging="360"/>
+      </w:pPr>
+    </w:lvl>
+    <w:lvl w:ilvl="1" w:tplc="40090019" w:tentative="1">
+      <w:start w:val="1"/>
+      <w:numFmt w:val="lowerLetter"/>
+      <w:lvlText w:val="%2."/>
+      <w:lvlJc w:val="left"/>
+      <w:pPr>
+        <w:ind w:left="1440" w:hanging="360"/>
+      </w:pPr>
+    </w:lvl>
+    <w:lvl w:ilvl="2" w:tplc="4009001B" w:tentative="1">
+      <w:start w:val="1"/>
+      <w:numFmt w:val="lowerRoman"/>
+      <w:lvlText w:val="%3."/>
+      <w:lvlJc w:val="right"/>
+      <w:pPr>
+        <w:ind w:left="2160" w:hanging="180"/>
+      </w:pPr>
+    </w:lvl>
+    <w:lvl w:ilvl="3" w:tplc="4009000F" w:tentative="1">
+      <w:start w:val="1"/>
+      <w:numFmt w:val="decimal"/>
+      <w:lvlText w:val="%4."/>
+      <w:lvlJc w:val="left"/>
+      <w:pPr>
+        <w:ind w:left="2880" w:hanging="360"/>
+      </w:pPr>
+    </w:lvl>
+    <w:lvl w:ilvl="4" w:tplc="40090019" w:tentative="1">
+      <w:start w:val="1"/>
+      <w:numFmt w:val="lowerLetter"/>
+      <w:lvlText w:val="%5."/>
+      <w:lvlJc w:val="left"/>
+      <w:pPr>
+        <w:ind w:left="3600" w:hanging="360"/>
+      </w:pPr>
+    </w:lvl>
+    <w:lvl w:ilvl="5" w:tplc="4009001B" w:tentative="1">
+      <w:start w:val="1"/>
+      <w:numFmt w:val="lowerRoman"/>
+      <w:lvlText w:val="%6."/>
+      <w:lvlJc w:val="right"/>
+      <w:pPr>
+        <w:ind w:left="4320" w:hanging="180"/>
+      </w:pPr>
+    </w:lvl>
+    <w:lvl w:ilvl="6" w:tplc="4009000F" w:tentative="1">
+      <w:start w:val="1"/>
+      <w:numFmt w:val="decimal"/>
+      <w:lvlText w:val="%7."/>
+      <w:lvlJc w:val="left"/>
+      <w:pPr>
+        <w:ind w:left="5040" w:hanging="360"/>
+      </w:pPr>
+    </w:lvl>
+    <w:lvl w:ilvl="7" w:tplc="40090019" w:tentative="1">
+      <w:start w:val="1"/>
+      <w:numFmt w:val="lowerLetter"/>
+      <w:lvlText w:val="%8."/>
+      <w:lvlJc w:val="left"/>
+      <w:pPr>
+        <w:ind w:left="5760" w:hanging="360"/>
+      </w:pPr>
+    </w:lvl>
+    <w:lvl w:ilvl="8" w:tplc="4009001B" w:tentative="1">
+      <w:start w:val="1"/>
+      <w:numFmt w:val="lowerRoman"/>
+      <w:lvlText w:val="%9."/>
+      <w:lvlJc w:val="right"/>
+      <w:pPr>
+        <w:ind w:left="6480" w:hanging="180"/>
+      </w:pPr>
+    </w:lvl>
+  </w:abstractNum>
+  <w:abstractNum w:abstractNumId="4" w15:restartNumberingAfterBreak="0">
+    <w:nsid w:val="5DFC5DB6"/>
+    <w:multiLevelType w:val="hybridMultilevel"/>
+    <w:tmpl w:val="B97AF680"/>
+    <w:lvl w:ilvl="0" w:tplc="4009000B">
+      <w:start w:val="1"/>
+      <w:numFmt w:val="bullet"/>
+      <w:lvlText w:val=""/>
+      <w:lvlJc w:val="left"/>
+      <w:pPr>
+        <w:ind w:left="720" w:hanging="360"/>
+      </w:pPr>
+      <w:rPr>
+        <w:rFonts w:ascii="Wingdings" w:hAnsi="Wingdings" w:hint="default"/>
+      </w:rPr>
+    </w:lvl>
+    <w:lvl w:ilvl="1" w:tplc="40090003" w:tentative="1">
+      <w:start w:val="1"/>
+      <w:numFmt w:val="bullet"/>
+      <w:lvlText w:val="o"/>
+      <w:lvlJc w:val="left"/>
+      <w:pPr>
+        <w:ind w:left="1440" w:hanging="360"/>
+      </w:pPr>
+      <w:rPr>
+        <w:rFonts w:ascii="Courier New" w:hAnsi="Courier New" w:cs="Courier New" w:hint="default"/>
+      </w:rPr>
+    </w:lvl>
+    <w:lvl w:ilvl="2" w:tplc="40090005" w:tentative="1">
+      <w:start w:val="1"/>
+      <w:numFmt w:val="bullet"/>
+      <w:lvlText w:val=""/>
+      <w:lvlJc w:val="left"/>
+      <w:pPr>
+        <w:ind w:left="2160" w:hanging="360"/>
+      </w:pPr>
+      <w:rPr>
+        <w:rFonts w:ascii="Wingdings" w:hAnsi="Wingdings" w:hint="default"/>
+      </w:rPr>
+    </w:lvl>
+    <w:lvl w:ilvl="3" w:tplc="40090001" w:tentative="1">
+      <w:start w:val="1"/>
+      <w:numFmt w:val="bullet"/>
+      <w:lvlText w:val=""/>
+      <w:lvlJc w:val="left"/>
+      <w:pPr>
+        <w:ind w:left="2880" w:hanging="360"/>
+      </w:pPr>
+      <w:rPr>
+        <w:rFonts w:ascii="Symbol" w:hAnsi="Symbol" w:hint="default"/>
+      </w:rPr>
+    </w:lvl>
+    <w:lvl w:ilvl="4" w:tplc="40090003" w:tentative="1">
+      <w:start w:val="1"/>
+      <w:numFmt w:val="bullet"/>
+      <w:lvlText w:val="o"/>
+      <w:lvlJc w:val="left"/>
+      <w:pPr>
+        <w:ind w:left="3600" w:hanging="360"/>
+      </w:pPr>
+      <w:rPr>
+        <w:rFonts w:ascii="Courier New" w:hAnsi="Courier New" w:cs="Courier New" w:hint="default"/>
+      </w:rPr>
+    </w:lvl>
+    <w:lvl w:ilvl="5" w:tplc="40090005" w:tentative="1">
+      <w:start w:val="1"/>
+      <w:numFmt w:val="bullet"/>
+      <w:lvlText w:val=""/>
+      <w:lvlJc w:val="left"/>
+      <w:pPr>
+        <w:ind w:left="4320" w:hanging="360"/>
+      </w:pPr>
+      <w:rPr>
+        <w:rFonts w:ascii="Wingdings" w:hAnsi="Wingdings" w:hint="default"/>
+      </w:rPr>
+    </w:lvl>
+    <w:lvl w:ilvl="6" w:tplc="40090001" w:tentative="1">
+      <w:start w:val="1"/>
+      <w:numFmt w:val="bullet"/>
+      <w:lvlText w:val=""/>
+      <w:lvlJc w:val="left"/>
+      <w:pPr>
+        <w:ind w:left="5040" w:hanging="360"/>
+      </w:pPr>
+      <w:rPr>
+        <w:rFonts w:ascii="Symbol" w:hAnsi="Symbol" w:hint="default"/>
+      </w:rPr>
+    </w:lvl>
+    <w:lvl w:ilvl="7" w:tplc="40090003" w:tentative="1">
+      <w:start w:val="1"/>
+      <w:numFmt w:val="bullet"/>
+      <w:lvlText w:val="o"/>
+      <w:lvlJc w:val="left"/>
+      <w:pPr>
+        <w:ind w:left="5760" w:hanging="360"/>
+      </w:pPr>
+      <w:rPr>
+        <w:rFonts w:ascii="Courier New" w:hAnsi="Courier New" w:cs="Courier New" w:hint="default"/>
+      </w:rPr>
+    </w:lvl>
+    <w:lvl w:ilvl="8" w:tplc="40090005" w:tentative="1">
+      <w:start w:val="1"/>
+      <w:numFmt w:val="bullet"/>
+      <w:lvlText w:val=""/>
+      <w:lvlJc w:val="left"/>
+      <w:pPr>
+        <w:ind w:left="6480" w:hanging="360"/>
+      </w:pPr>
+      <w:rPr>
+        <w:rFonts w:ascii="Wingdings" w:hAnsi="Wingdings" w:hint="default"/>
+      </w:rPr>
+    </w:lvl>
+  </w:abstractNum>
   <w:num w:numId="1">
-    <w:abstractNumId w:val="1"/>
+    <w:abstractNumId w:val="2"/>
   </w:num>
   <w:num w:numId="2">
     <w:abstractNumId w:val="0"/>
+  </w:num>
+  <w:num w:numId="3">
+    <w:abstractNumId w:val="1"/>
+  </w:num>
+  <w:num w:numId="4">
+    <w:abstractNumId w:val="4"/>
+  </w:num>
+  <w:num w:numId="5">
+    <w:abstractNumId w:val="3"/>
   </w:num>
 </w:numbering>
 </file>

</xml_diff>